<commit_message>
TRABAJANDO MANUAL DE USUARIO
</commit_message>
<xml_diff>
--- a/Diseño experimental.docx
+++ b/Diseño experimental.docx
@@ -202,6 +202,671 @@
       <w:proofErr w:type="spellEnd"/>
       <w:r>
         <w:t xml:space="preserve">, que se pudiera modificar de acorde a lo que el usuario introdujera y no se alterara el contenido de la misma. Luego propusimos el flujo lógico del programa y debía cumplir con los requerimientos. Probablemente se utilizan bastantes recursos, pero el resultado es preciso. </w:t>
+      </w:r>
+      <w:r>
+        <w:t xml:space="preserve">Para lograr esto, se describe el </w:t>
+      </w:r>
+      <w:r>
+        <w:t>flujo lógico</w:t>
+      </w:r>
+      <w:r>
+        <w:t xml:space="preserve"> del programa:</w:t>
+      </w:r>
+    </w:p>
+    <w:p>
+      <w:pPr>
+        <w:ind w:firstLine="708"/>
+      </w:pPr>
+    </w:p>
+    <w:p>
+      <w:pPr>
+        <w:ind w:firstLine="708"/>
+      </w:pPr>
+      <w:r>
+        <w:t xml:space="preserve">-Pedir </w:t>
+      </w:r>
+      <w:proofErr w:type="spellStart"/>
+      <w:r>
+        <w:t>caracter</w:t>
+      </w:r>
+      <w:proofErr w:type="spellEnd"/>
+    </w:p>
+    <w:p>
+      <w:pPr>
+        <w:ind w:firstLine="708"/>
+      </w:pPr>
+      <w:r>
+        <w:t>-Detectar ASCII y código de rastreo del ingreso</w:t>
+      </w:r>
+    </w:p>
+    <w:p>
+      <w:pPr>
+        <w:ind w:firstLine="1276"/>
+      </w:pPr>
+      <w:r>
+        <w:t>-Es función especial</w:t>
+      </w:r>
+    </w:p>
+    <w:p>
+      <w:pPr>
+        <w:ind w:firstLine="1560"/>
+      </w:pPr>
+      <w:r>
+        <w:t>- Compara código de rastreo y entra a tabla de bifurcación</w:t>
+      </w:r>
+    </w:p>
+    <w:p>
+      <w:pPr>
+        <w:ind w:firstLine="1560"/>
+      </w:pPr>
+      <w:r>
+        <w:t>- Ejecuta la acción introducida</w:t>
+      </w:r>
+    </w:p>
+    <w:p>
+      <w:pPr>
+        <w:ind w:firstLine="1843"/>
+      </w:pPr>
+      <w:r>
+        <w:t>- Cortar</w:t>
+      </w:r>
+    </w:p>
+    <w:p>
+      <w:pPr>
+        <w:ind w:firstLine="2127"/>
+      </w:pPr>
+      <w:r>
+        <w:t>- Mueve el cursor al inicio de la línea actual</w:t>
+      </w:r>
+    </w:p>
+    <w:p>
+      <w:pPr>
+        <w:ind w:firstLine="2127"/>
+      </w:pPr>
+      <w:r>
+        <w:t xml:space="preserve">- Copia toda la línea a </w:t>
+      </w:r>
+      <w:proofErr w:type="spellStart"/>
+      <w:r>
+        <w:t>Cad_cop</w:t>
+      </w:r>
+      <w:proofErr w:type="spellEnd"/>
+    </w:p>
+    <w:p>
+      <w:pPr>
+        <w:ind w:firstLine="2127"/>
+      </w:pPr>
+      <w:r>
+        <w:t>- Posiciona el cursor al inicio de la línea</w:t>
+      </w:r>
+    </w:p>
+    <w:p>
+      <w:pPr>
+        <w:ind w:firstLine="2127"/>
+      </w:pPr>
+      <w:r>
+        <w:t>- Borra toda la línea copiada</w:t>
+      </w:r>
+    </w:p>
+    <w:p>
+      <w:pPr>
+        <w:ind w:firstLine="2127"/>
+      </w:pPr>
+      <w:r>
+        <w:t>- Retorna</w:t>
+      </w:r>
+    </w:p>
+    <w:p>
+      <w:pPr>
+        <w:ind w:firstLine="1843"/>
+      </w:pPr>
+      <w:r>
+        <w:t>- Copiar</w:t>
+      </w:r>
+    </w:p>
+    <w:p>
+      <w:pPr>
+        <w:ind w:firstLine="2127"/>
+      </w:pPr>
+      <w:r>
+        <w:t>- Mueve el cursor al inicio de la línea actual</w:t>
+      </w:r>
+    </w:p>
+    <w:p>
+      <w:pPr>
+        <w:ind w:firstLine="2127"/>
+      </w:pPr>
+      <w:r>
+        <w:t xml:space="preserve">- Copia toda la línea </w:t>
+      </w:r>
+      <w:r>
+        <w:t xml:space="preserve">a </w:t>
+      </w:r>
+      <w:proofErr w:type="spellStart"/>
+      <w:r>
+        <w:t>Cad_cop</w:t>
+      </w:r>
+      <w:proofErr w:type="spellEnd"/>
+    </w:p>
+    <w:p>
+      <w:pPr>
+        <w:ind w:firstLine="2127"/>
+      </w:pPr>
+      <w:r>
+        <w:t>- Posiciona el cursor al inicio de la línea</w:t>
+      </w:r>
+    </w:p>
+    <w:p>
+      <w:pPr>
+        <w:ind w:firstLine="2127"/>
+      </w:pPr>
+      <w:r>
+        <w:t>- Retorna</w:t>
+      </w:r>
+    </w:p>
+    <w:p>
+      <w:pPr>
+        <w:ind w:firstLine="1843"/>
+      </w:pPr>
+      <w:r>
+        <w:t>- Pegar</w:t>
+      </w:r>
+    </w:p>
+    <w:p>
+      <w:pPr>
+        <w:ind w:firstLine="2127"/>
+      </w:pPr>
+      <w:r>
+        <w:t xml:space="preserve">- Copia </w:t>
+      </w:r>
+      <w:r>
+        <w:t xml:space="preserve">desde </w:t>
+      </w:r>
+      <w:proofErr w:type="spellStart"/>
+      <w:r>
+        <w:t>Cadcop</w:t>
+      </w:r>
+      <w:proofErr w:type="spellEnd"/>
+      <w:r>
+        <w:t xml:space="preserve"> a la posición actual</w:t>
+      </w:r>
+    </w:p>
+    <w:p>
+      <w:pPr>
+        <w:ind w:firstLine="2127"/>
+      </w:pPr>
+      <w:r>
+        <w:t>- Posiciona el cursor al final de la línea copiada</w:t>
+      </w:r>
+    </w:p>
+    <w:p>
+      <w:pPr>
+        <w:ind w:firstLine="2127"/>
+      </w:pPr>
+      <w:r>
+        <w:t>- Retorna</w:t>
+      </w:r>
+    </w:p>
+    <w:p>
+      <w:pPr>
+        <w:ind w:firstLine="1560"/>
+      </w:pPr>
+      <w:r>
+        <w:t>- Regresa a pedir carácter</w:t>
+      </w:r>
+    </w:p>
+    <w:p>
+      <w:pPr>
+        <w:ind w:firstLine="1276"/>
+      </w:pPr>
+      <w:r>
+        <w:t>- Es ASCII</w:t>
+      </w:r>
+    </w:p>
+    <w:p>
+      <w:pPr>
+        <w:ind w:firstLine="1560"/>
+      </w:pPr>
+      <w:r>
+        <w:t>- Compara con caracteres especiales.</w:t>
+      </w:r>
+    </w:p>
+    <w:p>
+      <w:pPr>
+        <w:ind w:firstLine="1843"/>
+      </w:pPr>
+      <w:r>
+        <w:t xml:space="preserve">- </w:t>
+      </w:r>
+      <w:proofErr w:type="spellStart"/>
+      <w:r>
+        <w:t>Enter</w:t>
+      </w:r>
+      <w:proofErr w:type="spellEnd"/>
+      <w:r>
+        <w:t xml:space="preserve"> </w:t>
+      </w:r>
+    </w:p>
+    <w:p>
+      <w:pPr>
+        <w:ind w:firstLine="2127"/>
+      </w:pPr>
+      <w:r>
+        <w:t>- Mueve cursor a última columna.</w:t>
+      </w:r>
+    </w:p>
+    <w:p>
+      <w:pPr>
+        <w:ind w:firstLine="2127"/>
+      </w:pPr>
+      <w:r>
+        <w:t>- Imprime ASCII</w:t>
+      </w:r>
+    </w:p>
+    <w:p>
+      <w:pPr>
+        <w:ind w:firstLine="2127"/>
+      </w:pPr>
+      <w:r>
+        <w:t>- Imprime NULLS hasta el final de la línea</w:t>
+      </w:r>
+    </w:p>
+    <w:p>
+      <w:pPr>
+        <w:ind w:firstLine="2127"/>
+      </w:pPr>
+      <w:r>
+        <w:t>- Retorna</w:t>
+      </w:r>
+    </w:p>
+    <w:p>
+      <w:pPr>
+        <w:ind w:firstLine="1843"/>
+      </w:pPr>
+      <w:r>
+        <w:t>- Tabulador</w:t>
+      </w:r>
+    </w:p>
+    <w:p>
+      <w:pPr>
+        <w:ind w:firstLine="2127"/>
+      </w:pPr>
+      <w:r>
+        <w:t>- Comprueba que pueda imprimirse en la cadena</w:t>
+      </w:r>
+    </w:p>
+    <w:p>
+      <w:pPr>
+        <w:ind w:firstLine="2410"/>
+      </w:pPr>
+      <w:r>
+        <w:t>- Si longitud de tabulador mayor a final de línea, sale</w:t>
+      </w:r>
+    </w:p>
+    <w:p>
+      <w:pPr>
+        <w:ind w:firstLine="2127"/>
+      </w:pPr>
+      <w:r>
+        <w:t>- Imprime el tabulador</w:t>
+      </w:r>
+    </w:p>
+    <w:p>
+      <w:pPr>
+        <w:ind w:firstLine="2127"/>
+      </w:pPr>
+      <w:r>
+        <w:t>- Retorna</w:t>
+      </w:r>
+    </w:p>
+    <w:p>
+      <w:pPr>
+        <w:ind w:firstLine="1843"/>
+      </w:pPr>
+      <w:r>
+        <w:t xml:space="preserve">- </w:t>
+      </w:r>
+      <w:proofErr w:type="spellStart"/>
+      <w:r>
+        <w:t>Backspace</w:t>
+      </w:r>
+      <w:proofErr w:type="spellEnd"/>
+    </w:p>
+    <w:p>
+      <w:pPr>
+        <w:ind w:firstLine="2127"/>
+      </w:pPr>
+      <w:r>
+        <w:t xml:space="preserve">- Borra el </w:t>
+      </w:r>
+      <w:proofErr w:type="spellStart"/>
+      <w:r>
+        <w:t>caracter</w:t>
+      </w:r>
+      <w:proofErr w:type="spellEnd"/>
+      <w:r>
+        <w:t xml:space="preserve"> anterior a la posición del cursor</w:t>
+      </w:r>
+    </w:p>
+    <w:p>
+      <w:pPr>
+        <w:ind w:firstLine="2127"/>
+      </w:pPr>
+      <w:r>
+        <w:t>- Retorna</w:t>
+      </w:r>
+    </w:p>
+    <w:p>
+      <w:pPr>
+        <w:ind w:firstLine="1843"/>
+      </w:pPr>
+      <w:r>
+        <w:lastRenderedPageBreak/>
+        <w:t>- Suprimir</w:t>
+      </w:r>
+    </w:p>
+    <w:p>
+      <w:pPr>
+        <w:ind w:firstLine="2127"/>
+      </w:pPr>
+      <w:r>
+        <w:t>- Borra el siguiente carácter a la posición del cursor</w:t>
+      </w:r>
+    </w:p>
+    <w:p>
+      <w:pPr>
+        <w:ind w:firstLine="2127"/>
+      </w:pPr>
+      <w:r>
+        <w:t>- Retorna</w:t>
+      </w:r>
+    </w:p>
+    <w:p>
+      <w:pPr>
+        <w:ind w:firstLine="1843"/>
+      </w:pPr>
+      <w:r>
+        <w:t>- Cualquier otro carácter ASCII</w:t>
+      </w:r>
+    </w:p>
+    <w:p>
+      <w:pPr>
+        <w:ind w:firstLine="2127"/>
+      </w:pPr>
+      <w:r>
+        <w:t xml:space="preserve">- Imprime en pantalla </w:t>
+      </w:r>
+    </w:p>
+    <w:p>
+      <w:pPr>
+        <w:ind w:firstLine="2127"/>
+      </w:pPr>
+      <w:r>
+        <w:t>- Retorna</w:t>
+      </w:r>
+    </w:p>
+    <w:p>
+      <w:pPr>
+        <w:ind w:firstLine="709"/>
+      </w:pPr>
+      <w:r>
+        <w:t xml:space="preserve">- </w:t>
+      </w:r>
+      <w:proofErr w:type="spellStart"/>
+      <w:r>
+        <w:t>Rend_cad</w:t>
+      </w:r>
+      <w:proofErr w:type="spellEnd"/>
+    </w:p>
+    <w:p>
+      <w:pPr>
+        <w:ind w:firstLine="1276"/>
+      </w:pPr>
+      <w:r>
+        <w:t>- Mueve apuntador a primera posición</w:t>
+      </w:r>
+    </w:p>
+    <w:p>
+      <w:pPr>
+        <w:ind w:firstLine="1276"/>
+      </w:pPr>
+      <w:r>
+        <w:t xml:space="preserve">- </w:t>
+      </w:r>
+      <w:r>
+        <w:t xml:space="preserve">Busca </w:t>
+      </w:r>
+      <w:proofErr w:type="spellStart"/>
+      <w:r>
+        <w:t>caracter</w:t>
+      </w:r>
+      <w:proofErr w:type="spellEnd"/>
+      <w:r>
+        <w:t xml:space="preserve"> NULL</w:t>
+      </w:r>
+    </w:p>
+    <w:p>
+      <w:pPr>
+        <w:ind w:firstLine="1276"/>
+      </w:pPr>
+      <w:r>
+        <w:t xml:space="preserve">- Elimina </w:t>
+      </w:r>
+      <w:proofErr w:type="spellStart"/>
+      <w:r>
+        <w:t>caracter</w:t>
+      </w:r>
+      <w:proofErr w:type="spellEnd"/>
+      <w:r>
+        <w:t xml:space="preserve"> NULL </w:t>
+      </w:r>
+    </w:p>
+    <w:p>
+      <w:pPr>
+        <w:ind w:firstLine="1276"/>
+      </w:pPr>
+      <w:r>
+        <w:t xml:space="preserve">- Al llegar a </w:t>
+      </w:r>
+      <w:proofErr w:type="spellStart"/>
+      <w:r>
+        <w:t>Cant_car</w:t>
+      </w:r>
+      <w:proofErr w:type="spellEnd"/>
+      <w:r>
+        <w:t>, sale del procedimiento</w:t>
+      </w:r>
+    </w:p>
+    <w:p>
+      <w:pPr>
+        <w:ind w:firstLine="709"/>
+      </w:pPr>
+      <w:r>
+        <w:t xml:space="preserve">- </w:t>
+      </w:r>
+      <w:proofErr w:type="spellStart"/>
+      <w:r>
+        <w:t>Set_string</w:t>
+      </w:r>
+      <w:proofErr w:type="spellEnd"/>
+    </w:p>
+    <w:p>
+      <w:pPr>
+        <w:ind w:firstLine="1276"/>
+      </w:pPr>
+      <w:r>
+        <w:t>- Obtiene el carácter donde apunta SI</w:t>
+      </w:r>
+    </w:p>
+    <w:p>
+      <w:pPr>
+        <w:ind w:firstLine="1276"/>
+      </w:pPr>
+      <w:r>
+        <w:t>- Si no es función especial, imprime carácter</w:t>
+      </w:r>
+    </w:p>
+    <w:p>
+      <w:pPr>
+        <w:ind w:firstLine="1560"/>
+      </w:pPr>
+      <w:r>
+        <w:t>- Regresa a obtener carácter</w:t>
+      </w:r>
+    </w:p>
+    <w:p>
+      <w:pPr>
+        <w:ind w:firstLine="1276"/>
+      </w:pPr>
+      <w:r>
+        <w:t>- Es función especial</w:t>
+      </w:r>
+    </w:p>
+    <w:p>
+      <w:pPr>
+        <w:ind w:firstLine="1843"/>
+      </w:pPr>
+      <w:r>
+        <w:t xml:space="preserve">- </w:t>
+      </w:r>
+      <w:proofErr w:type="spellStart"/>
+      <w:r>
+        <w:t>Enter</w:t>
+      </w:r>
+      <w:proofErr w:type="spellEnd"/>
+      <w:r>
+        <w:t xml:space="preserve"> </w:t>
+      </w:r>
+    </w:p>
+    <w:p>
+      <w:pPr>
+        <w:ind w:firstLine="2127"/>
+      </w:pPr>
+      <w:r>
+        <w:t>- Mueve cursor a última columna.</w:t>
+      </w:r>
+    </w:p>
+    <w:p>
+      <w:pPr>
+        <w:ind w:firstLine="2127"/>
+      </w:pPr>
+      <w:r>
+        <w:t>- Imprime ASCII</w:t>
+      </w:r>
+    </w:p>
+    <w:p>
+      <w:pPr>
+        <w:ind w:firstLine="2127"/>
+      </w:pPr>
+      <w:r>
+        <w:t>- Imprime NULLS hasta el final de la línea</w:t>
+      </w:r>
+    </w:p>
+    <w:p>
+      <w:pPr>
+        <w:ind w:firstLine="2127"/>
+      </w:pPr>
+      <w:r>
+        <w:t>- Retorna</w:t>
+      </w:r>
+    </w:p>
+    <w:p>
+      <w:pPr>
+        <w:ind w:firstLine="1843"/>
+      </w:pPr>
+      <w:r>
+        <w:t>- Tabulador</w:t>
+      </w:r>
+    </w:p>
+    <w:p>
+      <w:pPr>
+        <w:ind w:firstLine="2127"/>
+      </w:pPr>
+      <w:r>
+        <w:t>- Comprueba que pueda imprimirse en la cadena</w:t>
+      </w:r>
+    </w:p>
+    <w:p>
+      <w:pPr>
+        <w:ind w:firstLine="2410"/>
+      </w:pPr>
+      <w:r>
+        <w:t>- Si longitud de tabulador mayor a final de línea, sale</w:t>
+      </w:r>
+    </w:p>
+    <w:p>
+      <w:pPr>
+        <w:ind w:firstLine="2127"/>
+      </w:pPr>
+      <w:r>
+        <w:t>- Imprime el tabulador</w:t>
+      </w:r>
+    </w:p>
+    <w:p>
+      <w:pPr>
+        <w:ind w:firstLine="2127"/>
+      </w:pPr>
+      <w:r>
+        <w:t>- Retorna</w:t>
+      </w:r>
+    </w:p>
+    <w:p>
+      <w:pPr>
+        <w:ind w:firstLine="1276"/>
+      </w:pPr>
+      <w:r>
+        <w:tab/>
+        <w:t>- Retorna al primer paso</w:t>
+      </w:r>
+    </w:p>
+    <w:p/>
+    <w:p>
+      <w:pPr>
+        <w:ind w:firstLine="708"/>
+      </w:pPr>
+      <w:r>
+        <w:t xml:space="preserve">Como hemos mencionado, es un proceso bastante complejo que requiere de bastantes recursos, pero es una garantía en cuanto a la sincronización de la pantalla con el </w:t>
+      </w:r>
+      <w:proofErr w:type="spellStart"/>
+      <w:r>
+        <w:t>String</w:t>
+      </w:r>
+      <w:proofErr w:type="spellEnd"/>
+      <w:r>
+        <w:t xml:space="preserve"> con el que se trabaja.</w:t>
+      </w:r>
+      <w:r>
+        <w:t xml:space="preserve"> Para escribir código se trabajó por una parte el manejo del </w:t>
+      </w:r>
+      <w:proofErr w:type="spellStart"/>
+      <w:r>
+        <w:t>String</w:t>
+      </w:r>
+      <w:proofErr w:type="spellEnd"/>
+      <w:r>
+        <w:t xml:space="preserve"> y por otra el manejo en pantalla para luego integrarlo y formar el programa final. Al ver el flujo lógico del programa, fácilmente se observa el funcionamiento y las funciones que se necesitaban para lograrlo. </w:t>
+      </w:r>
+    </w:p>
+    <w:p>
+      <w:pPr>
+        <w:ind w:firstLine="708"/>
+      </w:pPr>
+    </w:p>
+    <w:p>
+      <w:pPr>
+        <w:ind w:firstLine="708"/>
+      </w:pPr>
+      <w:r>
+        <w:t>Entre procedimientos principales se tiene:</w:t>
+      </w:r>
+    </w:p>
+    <w:p/>
+    <w:p>
+      <w:r>
+        <w:t xml:space="preserve">FLUJO: Procedimiento que determina el funcionamiento del editor de texto. </w:t>
+      </w:r>
+      <w:r>
+        <w:t xml:space="preserve">En él se llama a los procedimientos básicos del programa SET_STR y REND que se explicarán a profundidad más adelante. Se encarga de </w:t>
       </w:r>
       <w:bookmarkStart w:id="0" w:name="_GoBack"/>
       <w:bookmarkEnd w:id="0"/>
@@ -214,6 +879,586 @@
     </w:sectPr>
   </w:body>
 </w:document>
+</file>
+
+<file path=word/numbering.xml><?xml version="1.0" encoding="utf-8"?>
+<w:numbering xmlns:wpc="http://schemas.microsoft.com/office/word/2010/wordprocessingCanvas" xmlns:mc="http://schemas.openxmlformats.org/markup-compatibility/2006" xmlns:o="urn:schemas-microsoft-com:office:office" xmlns:r="http://schemas.openxmlformats.org/officeDocument/2006/relationships" xmlns:m="http://schemas.openxmlformats.org/officeDocument/2006/math" xmlns:v="urn:schemas-microsoft-com:vml" xmlns:wp14="http://schemas.microsoft.com/office/word/2010/wordprocessingDrawing" xmlns:wp="http://schemas.openxmlformats.org/drawingml/2006/wordprocessingDrawing" xmlns:w10="urn:schemas-microsoft-com:office:word" xmlns:w="http://schemas.openxmlformats.org/wordprocessingml/2006/main" xmlns:w14="http://schemas.microsoft.com/office/word/2010/wordml" xmlns:wpg="http://schemas.microsoft.com/office/word/2010/wordprocessingGroup" xmlns:wpi="http://schemas.microsoft.com/office/word/2010/wordprocessingInk" xmlns:wne="http://schemas.microsoft.com/office/word/2006/wordml" xmlns:wps="http://schemas.microsoft.com/office/word/2010/wordprocessingShape" mc:Ignorable="w14 wp14">
+  <w:abstractNum w:abstractNumId="0">
+    <w:nsid w:val="03AC00D0"/>
+    <w:multiLevelType w:val="hybridMultilevel"/>
+    <w:tmpl w:val="051EAADA"/>
+    <w:lvl w:ilvl="0" w:tplc="F7146242">
+      <w:numFmt w:val="bullet"/>
+      <w:lvlText w:val="-"/>
+      <w:lvlJc w:val="left"/>
+      <w:pPr>
+        <w:ind w:left="1636" w:hanging="360"/>
+      </w:pPr>
+      <w:rPr>
+        <w:rFonts w:ascii="Calibri" w:eastAsiaTheme="minorHAnsi" w:hAnsi="Calibri" w:cs="Calibri" w:hint="default"/>
+      </w:rPr>
+    </w:lvl>
+    <w:lvl w:ilvl="1" w:tplc="100A0003" w:tentative="1">
+      <w:start w:val="1"/>
+      <w:numFmt w:val="bullet"/>
+      <w:lvlText w:val="o"/>
+      <w:lvlJc w:val="left"/>
+      <w:pPr>
+        <w:ind w:left="2356" w:hanging="360"/>
+      </w:pPr>
+      <w:rPr>
+        <w:rFonts w:ascii="Courier New" w:hAnsi="Courier New" w:cs="Courier New" w:hint="default"/>
+      </w:rPr>
+    </w:lvl>
+    <w:lvl w:ilvl="2" w:tplc="100A0005" w:tentative="1">
+      <w:start w:val="1"/>
+      <w:numFmt w:val="bullet"/>
+      <w:lvlText w:val=""/>
+      <w:lvlJc w:val="left"/>
+      <w:pPr>
+        <w:ind w:left="3076" w:hanging="360"/>
+      </w:pPr>
+      <w:rPr>
+        <w:rFonts w:ascii="Wingdings" w:hAnsi="Wingdings" w:hint="default"/>
+      </w:rPr>
+    </w:lvl>
+    <w:lvl w:ilvl="3" w:tplc="100A0001" w:tentative="1">
+      <w:start w:val="1"/>
+      <w:numFmt w:val="bullet"/>
+      <w:lvlText w:val=""/>
+      <w:lvlJc w:val="left"/>
+      <w:pPr>
+        <w:ind w:left="3796" w:hanging="360"/>
+      </w:pPr>
+      <w:rPr>
+        <w:rFonts w:ascii="Symbol" w:hAnsi="Symbol" w:hint="default"/>
+      </w:rPr>
+    </w:lvl>
+    <w:lvl w:ilvl="4" w:tplc="100A0003" w:tentative="1">
+      <w:start w:val="1"/>
+      <w:numFmt w:val="bullet"/>
+      <w:lvlText w:val="o"/>
+      <w:lvlJc w:val="left"/>
+      <w:pPr>
+        <w:ind w:left="4516" w:hanging="360"/>
+      </w:pPr>
+      <w:rPr>
+        <w:rFonts w:ascii="Courier New" w:hAnsi="Courier New" w:cs="Courier New" w:hint="default"/>
+      </w:rPr>
+    </w:lvl>
+    <w:lvl w:ilvl="5" w:tplc="100A0005" w:tentative="1">
+      <w:start w:val="1"/>
+      <w:numFmt w:val="bullet"/>
+      <w:lvlText w:val=""/>
+      <w:lvlJc w:val="left"/>
+      <w:pPr>
+        <w:ind w:left="5236" w:hanging="360"/>
+      </w:pPr>
+      <w:rPr>
+        <w:rFonts w:ascii="Wingdings" w:hAnsi="Wingdings" w:hint="default"/>
+      </w:rPr>
+    </w:lvl>
+    <w:lvl w:ilvl="6" w:tplc="100A0001" w:tentative="1">
+      <w:start w:val="1"/>
+      <w:numFmt w:val="bullet"/>
+      <w:lvlText w:val=""/>
+      <w:lvlJc w:val="left"/>
+      <w:pPr>
+        <w:ind w:left="5956" w:hanging="360"/>
+      </w:pPr>
+      <w:rPr>
+        <w:rFonts w:ascii="Symbol" w:hAnsi="Symbol" w:hint="default"/>
+      </w:rPr>
+    </w:lvl>
+    <w:lvl w:ilvl="7" w:tplc="100A0003" w:tentative="1">
+      <w:start w:val="1"/>
+      <w:numFmt w:val="bullet"/>
+      <w:lvlText w:val="o"/>
+      <w:lvlJc w:val="left"/>
+      <w:pPr>
+        <w:ind w:left="6676" w:hanging="360"/>
+      </w:pPr>
+      <w:rPr>
+        <w:rFonts w:ascii="Courier New" w:hAnsi="Courier New" w:cs="Courier New" w:hint="default"/>
+      </w:rPr>
+    </w:lvl>
+    <w:lvl w:ilvl="8" w:tplc="100A0005" w:tentative="1">
+      <w:start w:val="1"/>
+      <w:numFmt w:val="bullet"/>
+      <w:lvlText w:val=""/>
+      <w:lvlJc w:val="left"/>
+      <w:pPr>
+        <w:ind w:left="7396" w:hanging="360"/>
+      </w:pPr>
+      <w:rPr>
+        <w:rFonts w:ascii="Wingdings" w:hAnsi="Wingdings" w:hint="default"/>
+      </w:rPr>
+    </w:lvl>
+  </w:abstractNum>
+  <w:abstractNum w:abstractNumId="1">
+    <w:nsid w:val="32BC200E"/>
+    <w:multiLevelType w:val="hybridMultilevel"/>
+    <w:tmpl w:val="D318E722"/>
+    <w:lvl w:ilvl="0" w:tplc="613A5A68">
+      <w:numFmt w:val="bullet"/>
+      <w:lvlText w:val="-"/>
+      <w:lvlJc w:val="left"/>
+      <w:pPr>
+        <w:ind w:left="1920" w:hanging="360"/>
+      </w:pPr>
+      <w:rPr>
+        <w:rFonts w:ascii="Calibri" w:eastAsiaTheme="minorHAnsi" w:hAnsi="Calibri" w:cs="Calibri" w:hint="default"/>
+      </w:rPr>
+    </w:lvl>
+    <w:lvl w:ilvl="1" w:tplc="100A0003" w:tentative="1">
+      <w:start w:val="1"/>
+      <w:numFmt w:val="bullet"/>
+      <w:lvlText w:val="o"/>
+      <w:lvlJc w:val="left"/>
+      <w:pPr>
+        <w:ind w:left="2640" w:hanging="360"/>
+      </w:pPr>
+      <w:rPr>
+        <w:rFonts w:ascii="Courier New" w:hAnsi="Courier New" w:cs="Courier New" w:hint="default"/>
+      </w:rPr>
+    </w:lvl>
+    <w:lvl w:ilvl="2" w:tplc="100A0005" w:tentative="1">
+      <w:start w:val="1"/>
+      <w:numFmt w:val="bullet"/>
+      <w:lvlText w:val=""/>
+      <w:lvlJc w:val="left"/>
+      <w:pPr>
+        <w:ind w:left="3360" w:hanging="360"/>
+      </w:pPr>
+      <w:rPr>
+        <w:rFonts w:ascii="Wingdings" w:hAnsi="Wingdings" w:hint="default"/>
+      </w:rPr>
+    </w:lvl>
+    <w:lvl w:ilvl="3" w:tplc="100A0001" w:tentative="1">
+      <w:start w:val="1"/>
+      <w:numFmt w:val="bullet"/>
+      <w:lvlText w:val=""/>
+      <w:lvlJc w:val="left"/>
+      <w:pPr>
+        <w:ind w:left="4080" w:hanging="360"/>
+      </w:pPr>
+      <w:rPr>
+        <w:rFonts w:ascii="Symbol" w:hAnsi="Symbol" w:hint="default"/>
+      </w:rPr>
+    </w:lvl>
+    <w:lvl w:ilvl="4" w:tplc="100A0003" w:tentative="1">
+      <w:start w:val="1"/>
+      <w:numFmt w:val="bullet"/>
+      <w:lvlText w:val="o"/>
+      <w:lvlJc w:val="left"/>
+      <w:pPr>
+        <w:ind w:left="4800" w:hanging="360"/>
+      </w:pPr>
+      <w:rPr>
+        <w:rFonts w:ascii="Courier New" w:hAnsi="Courier New" w:cs="Courier New" w:hint="default"/>
+      </w:rPr>
+    </w:lvl>
+    <w:lvl w:ilvl="5" w:tplc="100A0005" w:tentative="1">
+      <w:start w:val="1"/>
+      <w:numFmt w:val="bullet"/>
+      <w:lvlText w:val=""/>
+      <w:lvlJc w:val="left"/>
+      <w:pPr>
+        <w:ind w:left="5520" w:hanging="360"/>
+      </w:pPr>
+      <w:rPr>
+        <w:rFonts w:ascii="Wingdings" w:hAnsi="Wingdings" w:hint="default"/>
+      </w:rPr>
+    </w:lvl>
+    <w:lvl w:ilvl="6" w:tplc="100A0001" w:tentative="1">
+      <w:start w:val="1"/>
+      <w:numFmt w:val="bullet"/>
+      <w:lvlText w:val=""/>
+      <w:lvlJc w:val="left"/>
+      <w:pPr>
+        <w:ind w:left="6240" w:hanging="360"/>
+      </w:pPr>
+      <w:rPr>
+        <w:rFonts w:ascii="Symbol" w:hAnsi="Symbol" w:hint="default"/>
+      </w:rPr>
+    </w:lvl>
+    <w:lvl w:ilvl="7" w:tplc="100A0003" w:tentative="1">
+      <w:start w:val="1"/>
+      <w:numFmt w:val="bullet"/>
+      <w:lvlText w:val="o"/>
+      <w:lvlJc w:val="left"/>
+      <w:pPr>
+        <w:ind w:left="6960" w:hanging="360"/>
+      </w:pPr>
+      <w:rPr>
+        <w:rFonts w:ascii="Courier New" w:hAnsi="Courier New" w:cs="Courier New" w:hint="default"/>
+      </w:rPr>
+    </w:lvl>
+    <w:lvl w:ilvl="8" w:tplc="100A0005" w:tentative="1">
+      <w:start w:val="1"/>
+      <w:numFmt w:val="bullet"/>
+      <w:lvlText w:val=""/>
+      <w:lvlJc w:val="left"/>
+      <w:pPr>
+        <w:ind w:left="7680" w:hanging="360"/>
+      </w:pPr>
+      <w:rPr>
+        <w:rFonts w:ascii="Wingdings" w:hAnsi="Wingdings" w:hint="default"/>
+      </w:rPr>
+    </w:lvl>
+  </w:abstractNum>
+  <w:abstractNum w:abstractNumId="2">
+    <w:nsid w:val="432703DA"/>
+    <w:multiLevelType w:val="hybridMultilevel"/>
+    <w:tmpl w:val="DB6A1046"/>
+    <w:lvl w:ilvl="0" w:tplc="8000DE4E">
+      <w:numFmt w:val="bullet"/>
+      <w:lvlText w:val="-"/>
+      <w:lvlJc w:val="left"/>
+      <w:pPr>
+        <w:ind w:left="1996" w:hanging="360"/>
+      </w:pPr>
+      <w:rPr>
+        <w:rFonts w:ascii="Calibri" w:eastAsiaTheme="minorHAnsi" w:hAnsi="Calibri" w:cs="Calibri" w:hint="default"/>
+      </w:rPr>
+    </w:lvl>
+    <w:lvl w:ilvl="1" w:tplc="100A0003" w:tentative="1">
+      <w:start w:val="1"/>
+      <w:numFmt w:val="bullet"/>
+      <w:lvlText w:val="o"/>
+      <w:lvlJc w:val="left"/>
+      <w:pPr>
+        <w:ind w:left="2716" w:hanging="360"/>
+      </w:pPr>
+      <w:rPr>
+        <w:rFonts w:ascii="Courier New" w:hAnsi="Courier New" w:cs="Courier New" w:hint="default"/>
+      </w:rPr>
+    </w:lvl>
+    <w:lvl w:ilvl="2" w:tplc="100A0005" w:tentative="1">
+      <w:start w:val="1"/>
+      <w:numFmt w:val="bullet"/>
+      <w:lvlText w:val=""/>
+      <w:lvlJc w:val="left"/>
+      <w:pPr>
+        <w:ind w:left="3436" w:hanging="360"/>
+      </w:pPr>
+      <w:rPr>
+        <w:rFonts w:ascii="Wingdings" w:hAnsi="Wingdings" w:hint="default"/>
+      </w:rPr>
+    </w:lvl>
+    <w:lvl w:ilvl="3" w:tplc="100A0001" w:tentative="1">
+      <w:start w:val="1"/>
+      <w:numFmt w:val="bullet"/>
+      <w:lvlText w:val=""/>
+      <w:lvlJc w:val="left"/>
+      <w:pPr>
+        <w:ind w:left="4156" w:hanging="360"/>
+      </w:pPr>
+      <w:rPr>
+        <w:rFonts w:ascii="Symbol" w:hAnsi="Symbol" w:hint="default"/>
+      </w:rPr>
+    </w:lvl>
+    <w:lvl w:ilvl="4" w:tplc="100A0003" w:tentative="1">
+      <w:start w:val="1"/>
+      <w:numFmt w:val="bullet"/>
+      <w:lvlText w:val="o"/>
+      <w:lvlJc w:val="left"/>
+      <w:pPr>
+        <w:ind w:left="4876" w:hanging="360"/>
+      </w:pPr>
+      <w:rPr>
+        <w:rFonts w:ascii="Courier New" w:hAnsi="Courier New" w:cs="Courier New" w:hint="default"/>
+      </w:rPr>
+    </w:lvl>
+    <w:lvl w:ilvl="5" w:tplc="100A0005" w:tentative="1">
+      <w:start w:val="1"/>
+      <w:numFmt w:val="bullet"/>
+      <w:lvlText w:val=""/>
+      <w:lvlJc w:val="left"/>
+      <w:pPr>
+        <w:ind w:left="5596" w:hanging="360"/>
+      </w:pPr>
+      <w:rPr>
+        <w:rFonts w:ascii="Wingdings" w:hAnsi="Wingdings" w:hint="default"/>
+      </w:rPr>
+    </w:lvl>
+    <w:lvl w:ilvl="6" w:tplc="100A0001" w:tentative="1">
+      <w:start w:val="1"/>
+      <w:numFmt w:val="bullet"/>
+      <w:lvlText w:val=""/>
+      <w:lvlJc w:val="left"/>
+      <w:pPr>
+        <w:ind w:left="6316" w:hanging="360"/>
+      </w:pPr>
+      <w:rPr>
+        <w:rFonts w:ascii="Symbol" w:hAnsi="Symbol" w:hint="default"/>
+      </w:rPr>
+    </w:lvl>
+    <w:lvl w:ilvl="7" w:tplc="100A0003" w:tentative="1">
+      <w:start w:val="1"/>
+      <w:numFmt w:val="bullet"/>
+      <w:lvlText w:val="o"/>
+      <w:lvlJc w:val="left"/>
+      <w:pPr>
+        <w:ind w:left="7036" w:hanging="360"/>
+      </w:pPr>
+      <w:rPr>
+        <w:rFonts w:ascii="Courier New" w:hAnsi="Courier New" w:cs="Courier New" w:hint="default"/>
+      </w:rPr>
+    </w:lvl>
+    <w:lvl w:ilvl="8" w:tplc="100A0005" w:tentative="1">
+      <w:start w:val="1"/>
+      <w:numFmt w:val="bullet"/>
+      <w:lvlText w:val=""/>
+      <w:lvlJc w:val="left"/>
+      <w:pPr>
+        <w:ind w:left="7756" w:hanging="360"/>
+      </w:pPr>
+      <w:rPr>
+        <w:rFonts w:ascii="Wingdings" w:hAnsi="Wingdings" w:hint="default"/>
+      </w:rPr>
+    </w:lvl>
+  </w:abstractNum>
+  <w:abstractNum w:abstractNumId="3">
+    <w:nsid w:val="53D37DDD"/>
+    <w:multiLevelType w:val="hybridMultilevel"/>
+    <w:tmpl w:val="DBF038C4"/>
+    <w:lvl w:ilvl="0" w:tplc="FEE89384">
+      <w:numFmt w:val="bullet"/>
+      <w:lvlText w:val="-"/>
+      <w:lvlJc w:val="left"/>
+      <w:pPr>
+        <w:ind w:left="1636" w:hanging="360"/>
+      </w:pPr>
+      <w:rPr>
+        <w:rFonts w:ascii="Calibri" w:eastAsiaTheme="minorHAnsi" w:hAnsi="Calibri" w:cs="Calibri" w:hint="default"/>
+      </w:rPr>
+    </w:lvl>
+    <w:lvl w:ilvl="1" w:tplc="100A0003" w:tentative="1">
+      <w:start w:val="1"/>
+      <w:numFmt w:val="bullet"/>
+      <w:lvlText w:val="o"/>
+      <w:lvlJc w:val="left"/>
+      <w:pPr>
+        <w:ind w:left="2356" w:hanging="360"/>
+      </w:pPr>
+      <w:rPr>
+        <w:rFonts w:ascii="Courier New" w:hAnsi="Courier New" w:cs="Courier New" w:hint="default"/>
+      </w:rPr>
+    </w:lvl>
+    <w:lvl w:ilvl="2" w:tplc="100A0005" w:tentative="1">
+      <w:start w:val="1"/>
+      <w:numFmt w:val="bullet"/>
+      <w:lvlText w:val=""/>
+      <w:lvlJc w:val="left"/>
+      <w:pPr>
+        <w:ind w:left="3076" w:hanging="360"/>
+      </w:pPr>
+      <w:rPr>
+        <w:rFonts w:ascii="Wingdings" w:hAnsi="Wingdings" w:hint="default"/>
+      </w:rPr>
+    </w:lvl>
+    <w:lvl w:ilvl="3" w:tplc="100A0001" w:tentative="1">
+      <w:start w:val="1"/>
+      <w:numFmt w:val="bullet"/>
+      <w:lvlText w:val=""/>
+      <w:lvlJc w:val="left"/>
+      <w:pPr>
+        <w:ind w:left="3796" w:hanging="360"/>
+      </w:pPr>
+      <w:rPr>
+        <w:rFonts w:ascii="Symbol" w:hAnsi="Symbol" w:hint="default"/>
+      </w:rPr>
+    </w:lvl>
+    <w:lvl w:ilvl="4" w:tplc="100A0003" w:tentative="1">
+      <w:start w:val="1"/>
+      <w:numFmt w:val="bullet"/>
+      <w:lvlText w:val="o"/>
+      <w:lvlJc w:val="left"/>
+      <w:pPr>
+        <w:ind w:left="4516" w:hanging="360"/>
+      </w:pPr>
+      <w:rPr>
+        <w:rFonts w:ascii="Courier New" w:hAnsi="Courier New" w:cs="Courier New" w:hint="default"/>
+      </w:rPr>
+    </w:lvl>
+    <w:lvl w:ilvl="5" w:tplc="100A0005" w:tentative="1">
+      <w:start w:val="1"/>
+      <w:numFmt w:val="bullet"/>
+      <w:lvlText w:val=""/>
+      <w:lvlJc w:val="left"/>
+      <w:pPr>
+        <w:ind w:left="5236" w:hanging="360"/>
+      </w:pPr>
+      <w:rPr>
+        <w:rFonts w:ascii="Wingdings" w:hAnsi="Wingdings" w:hint="default"/>
+      </w:rPr>
+    </w:lvl>
+    <w:lvl w:ilvl="6" w:tplc="100A0001" w:tentative="1">
+      <w:start w:val="1"/>
+      <w:numFmt w:val="bullet"/>
+      <w:lvlText w:val=""/>
+      <w:lvlJc w:val="left"/>
+      <w:pPr>
+        <w:ind w:left="5956" w:hanging="360"/>
+      </w:pPr>
+      <w:rPr>
+        <w:rFonts w:ascii="Symbol" w:hAnsi="Symbol" w:hint="default"/>
+      </w:rPr>
+    </w:lvl>
+    <w:lvl w:ilvl="7" w:tplc="100A0003" w:tentative="1">
+      <w:start w:val="1"/>
+      <w:numFmt w:val="bullet"/>
+      <w:lvlText w:val="o"/>
+      <w:lvlJc w:val="left"/>
+      <w:pPr>
+        <w:ind w:left="6676" w:hanging="360"/>
+      </w:pPr>
+      <w:rPr>
+        <w:rFonts w:ascii="Courier New" w:hAnsi="Courier New" w:cs="Courier New" w:hint="default"/>
+      </w:rPr>
+    </w:lvl>
+    <w:lvl w:ilvl="8" w:tplc="100A0005" w:tentative="1">
+      <w:start w:val="1"/>
+      <w:numFmt w:val="bullet"/>
+      <w:lvlText w:val=""/>
+      <w:lvlJc w:val="left"/>
+      <w:pPr>
+        <w:ind w:left="7396" w:hanging="360"/>
+      </w:pPr>
+      <w:rPr>
+        <w:rFonts w:ascii="Wingdings" w:hAnsi="Wingdings" w:hint="default"/>
+      </w:rPr>
+    </w:lvl>
+  </w:abstractNum>
+  <w:abstractNum w:abstractNumId="4">
+    <w:nsid w:val="65263D2E"/>
+    <w:multiLevelType w:val="hybridMultilevel"/>
+    <w:tmpl w:val="68A4F430"/>
+    <w:lvl w:ilvl="0" w:tplc="36C4574C">
+      <w:numFmt w:val="bullet"/>
+      <w:lvlText w:val="-"/>
+      <w:lvlJc w:val="left"/>
+      <w:pPr>
+        <w:ind w:left="1996" w:hanging="360"/>
+      </w:pPr>
+      <w:rPr>
+        <w:rFonts w:ascii="Calibri" w:eastAsiaTheme="minorHAnsi" w:hAnsi="Calibri" w:cs="Calibri" w:hint="default"/>
+      </w:rPr>
+    </w:lvl>
+    <w:lvl w:ilvl="1" w:tplc="100A0003" w:tentative="1">
+      <w:start w:val="1"/>
+      <w:numFmt w:val="bullet"/>
+      <w:lvlText w:val="o"/>
+      <w:lvlJc w:val="left"/>
+      <w:pPr>
+        <w:ind w:left="2716" w:hanging="360"/>
+      </w:pPr>
+      <w:rPr>
+        <w:rFonts w:ascii="Courier New" w:hAnsi="Courier New" w:cs="Courier New" w:hint="default"/>
+      </w:rPr>
+    </w:lvl>
+    <w:lvl w:ilvl="2" w:tplc="100A0005" w:tentative="1">
+      <w:start w:val="1"/>
+      <w:numFmt w:val="bullet"/>
+      <w:lvlText w:val=""/>
+      <w:lvlJc w:val="left"/>
+      <w:pPr>
+        <w:ind w:left="3436" w:hanging="360"/>
+      </w:pPr>
+      <w:rPr>
+        <w:rFonts w:ascii="Wingdings" w:hAnsi="Wingdings" w:hint="default"/>
+      </w:rPr>
+    </w:lvl>
+    <w:lvl w:ilvl="3" w:tplc="100A0001" w:tentative="1">
+      <w:start w:val="1"/>
+      <w:numFmt w:val="bullet"/>
+      <w:lvlText w:val=""/>
+      <w:lvlJc w:val="left"/>
+      <w:pPr>
+        <w:ind w:left="4156" w:hanging="360"/>
+      </w:pPr>
+      <w:rPr>
+        <w:rFonts w:ascii="Symbol" w:hAnsi="Symbol" w:hint="default"/>
+      </w:rPr>
+    </w:lvl>
+    <w:lvl w:ilvl="4" w:tplc="100A0003" w:tentative="1">
+      <w:start w:val="1"/>
+      <w:numFmt w:val="bullet"/>
+      <w:lvlText w:val="o"/>
+      <w:lvlJc w:val="left"/>
+      <w:pPr>
+        <w:ind w:left="4876" w:hanging="360"/>
+      </w:pPr>
+      <w:rPr>
+        <w:rFonts w:ascii="Courier New" w:hAnsi="Courier New" w:cs="Courier New" w:hint="default"/>
+      </w:rPr>
+    </w:lvl>
+    <w:lvl w:ilvl="5" w:tplc="100A0005" w:tentative="1">
+      <w:start w:val="1"/>
+      <w:numFmt w:val="bullet"/>
+      <w:lvlText w:val=""/>
+      <w:lvlJc w:val="left"/>
+      <w:pPr>
+        <w:ind w:left="5596" w:hanging="360"/>
+      </w:pPr>
+      <w:rPr>
+        <w:rFonts w:ascii="Wingdings" w:hAnsi="Wingdings" w:hint="default"/>
+      </w:rPr>
+    </w:lvl>
+    <w:lvl w:ilvl="6" w:tplc="100A0001" w:tentative="1">
+      <w:start w:val="1"/>
+      <w:numFmt w:val="bullet"/>
+      <w:lvlText w:val=""/>
+      <w:lvlJc w:val="left"/>
+      <w:pPr>
+        <w:ind w:left="6316" w:hanging="360"/>
+      </w:pPr>
+      <w:rPr>
+        <w:rFonts w:ascii="Symbol" w:hAnsi="Symbol" w:hint="default"/>
+      </w:rPr>
+    </w:lvl>
+    <w:lvl w:ilvl="7" w:tplc="100A0003" w:tentative="1">
+      <w:start w:val="1"/>
+      <w:numFmt w:val="bullet"/>
+      <w:lvlText w:val="o"/>
+      <w:lvlJc w:val="left"/>
+      <w:pPr>
+        <w:ind w:left="7036" w:hanging="360"/>
+      </w:pPr>
+      <w:rPr>
+        <w:rFonts w:ascii="Courier New" w:hAnsi="Courier New" w:cs="Courier New" w:hint="default"/>
+      </w:rPr>
+    </w:lvl>
+    <w:lvl w:ilvl="8" w:tplc="100A0005" w:tentative="1">
+      <w:start w:val="1"/>
+      <w:numFmt w:val="bullet"/>
+      <w:lvlText w:val=""/>
+      <w:lvlJc w:val="left"/>
+      <w:pPr>
+        <w:ind w:left="7756" w:hanging="360"/>
+      </w:pPr>
+      <w:rPr>
+        <w:rFonts w:ascii="Wingdings" w:hAnsi="Wingdings" w:hint="default"/>
+      </w:rPr>
+    </w:lvl>
+  </w:abstractNum>
+  <w:num w:numId="1">
+    <w:abstractNumId w:val="1"/>
+  </w:num>
+  <w:num w:numId="2">
+    <w:abstractNumId w:val="0"/>
+  </w:num>
+  <w:num w:numId="3">
+    <w:abstractNumId w:val="4"/>
+  </w:num>
+  <w:num w:numId="4">
+    <w:abstractNumId w:val="3"/>
+  </w:num>
+  <w:num w:numId="5">
+    <w:abstractNumId w:val="2"/>
+  </w:num>
+</w:numbering>
 </file>
 
 <file path=word/styles.xml><?xml version="1.0" encoding="utf-8"?>
@@ -403,6 +1648,17 @@
     <w:semiHidden/>
     <w:unhideWhenUsed/>
   </w:style>
+  <w:style w:type="paragraph" w:styleId="Prrafodelista">
+    <w:name w:val="List Paragraph"/>
+    <w:basedOn w:val="Normal"/>
+    <w:uiPriority w:val="34"/>
+    <w:qFormat/>
+    <w:rsid w:val="00B9140D"/>
+    <w:pPr>
+      <w:ind w:left="720"/>
+      <w:contextualSpacing/>
+    </w:pPr>
+  </w:style>
 </w:styles>
 </file>
 
@@ -592,6 +1848,17 @@
     <w:uiPriority w:val="99"/>
     <w:semiHidden/>
     <w:unhideWhenUsed/>
+  </w:style>
+  <w:style w:type="paragraph" w:styleId="Prrafodelista">
+    <w:name w:val="List Paragraph"/>
+    <w:basedOn w:val="Normal"/>
+    <w:uiPriority w:val="34"/>
+    <w:qFormat/>
+    <w:rsid w:val="00B9140D"/>
+    <w:pPr>
+      <w:ind w:left="720"/>
+      <w:contextualSpacing/>
+    </w:pPr>
   </w:style>
 </w:styles>
 </file>

</xml_diff>